<commit_message>
submit hw02 team11 cm3
</commit_message>
<xml_diff>
--- a/hw2/Team11_HW2.docx
+++ b/hw2/Team11_HW2.docx
@@ -17646,7 +17646,7 @@
             <w:rFonts w:ascii="Cambria Math" w:hAnsi="Cambria Math"/>
             <w:lang w:val="en-US"/>
           </w:rPr>
-          <m:t>n.</m:t>
+          <m:t>n.k.</m:t>
         </m:r>
         <m:f>
           <m:fPr>
@@ -17663,6 +17663,34 @@
             </m:ctrlPr>
           </m:fPr>
           <m:num>
+            <m:d>
+              <m:dPr>
+                <m:ctrlPr>
+                  <w:rPr>
+                    <w:rFonts w:ascii="Cambria Math" w:hAnsi="Cambria Math"/>
+                    <w:b/>
+                    <w:i/>
+                    <w:sz w:val="28"/>
+                    <w:szCs w:val="28"/>
+                    <w:lang w:val="vi-VN"/>
+                  </w:rPr>
+                </m:ctrlPr>
+              </m:dPr>
+              <m:e>
+                <m:r>
+                  <m:rPr>
+                    <m:sty m:val="bi"/>
+                  </m:rPr>
+                  <w:rPr>
+                    <w:rFonts w:ascii="Cambria Math" w:hAnsi="Cambria Math"/>
+                    <w:sz w:val="28"/>
+                    <w:szCs w:val="28"/>
+                    <w:lang w:val="vi-VN"/>
+                  </w:rPr>
+                  <m:t>d + k</m:t>
+                </m:r>
+              </m:e>
+            </m:d>
             <m:r>
               <m:rPr>
                 <m:sty m:val="bi"/>
@@ -17673,7 +17701,7 @@
                 <w:szCs w:val="28"/>
                 <w:lang w:val="vi-VN"/>
               </w:rPr>
-              <m:t>(d + k)!</m:t>
+              <m:t>!</m:t>
             </m:r>
           </m:num>
           <m:den>
@@ -17717,7 +17745,7 @@
             <w:rFonts w:ascii="Cambria Math" w:hAnsi="Cambria Math"/>
             <w:lang w:val="en-US"/>
           </w:rPr>
-          <m:t>n.m</m:t>
+          <m:t>n.k.m</m:t>
         </m:r>
       </m:oMath>
       <w:r>
@@ -18430,6 +18458,20 @@
           </m:sup>
         </m:sSup>
       </m:oMath>
+      <w:r>
+        <w:rPr>
+          <w:sz w:val="28"/>
+          <w:szCs w:val="28"/>
+          <w:lang w:val="en-US"/>
+        </w:rPr>
+        <w:t xml:space="preserve"> </w:t>
+      </w:r>
+      <w:r>
+        <w:rPr>
+          <w:lang w:val="en-US"/>
+        </w:rPr>
+        <w:t>A là ma trận vuông mxm</w:t>
+      </w:r>
     </w:p>
     <w:p>
       <w:pPr>
@@ -18480,7 +18522,7 @@
                 <w:rFonts w:ascii="Cambria Math" w:hAnsi="Cambria Math"/>
                 <w:lang w:val="en-US"/>
               </w:rPr>
-              <m:t>n</m:t>
+              <m:t>m</m:t>
             </m:r>
           </m:e>
           <m:sup>
@@ -18557,7 +18599,7 @@
               <w:rPr>
                 <w:rFonts w:ascii="Cambria Math" w:hAnsi="Cambria Math"/>
               </w:rPr>
-              <m:t>n</m:t>
+              <m:t>m</m:t>
             </m:r>
           </m:e>
           <m:sup>
@@ -18613,7 +18655,7 @@
                   <w:rPr>
                     <w:rFonts w:ascii="Cambria Math" w:hAnsi="Cambria Math"/>
                   </w:rPr>
-                  <m:t>n</m:t>
+                  <m:t>m</m:t>
                 </m:r>
               </m:e>
               <m:sup>
@@ -19470,7 +19512,7 @@
               <w:szCs w:val="28"/>
               <w:lang w:val="en-US"/>
             </w:rPr>
-            <m:t>+ O</m:t>
+            <m:t>+O</m:t>
           </m:r>
           <m:d>
             <m:dPr>
@@ -19538,7 +19580,7 @@
                   <w:szCs w:val="28"/>
                   <w:lang w:val="en-US"/>
                 </w:rPr>
-                <m:t>n.m</m:t>
+                <m:t>n.m.k</m:t>
               </m:r>
             </m:e>
           </m:d>
@@ -19552,7 +19594,7 @@
               <w:szCs w:val="28"/>
               <w:lang w:val="en-US"/>
             </w:rPr>
-            <m:t>+ O</m:t>
+            <m:t>+O</m:t>
           </m:r>
           <m:d>
             <m:dPr>
@@ -19719,7 +19761,7 @@
                       <w:szCs w:val="28"/>
                       <w:lang w:val="en-US"/>
                     </w:rPr>
-                    <m:t>n</m:t>
+                    <m:t>m</m:t>
                   </m:r>
                 </m:e>
                 <m:sup>
@@ -19931,7 +19973,7 @@
                   <w:szCs w:val="28"/>
                   <w:lang w:val="en-US"/>
                 </w:rPr>
-                <m:t>n</m:t>
+                <m:t>m</m:t>
               </m:r>
             </m:e>
             <m:sup>
@@ -20014,7 +20056,7 @@
               <w:szCs w:val="28"/>
               <w:lang w:val="en-US"/>
             </w:rPr>
-            <m:t xml:space="preserve">)  </m:t>
+            <m:t xml:space="preserve">+n.m.k )  </m:t>
           </m:r>
         </m:oMath>
       </m:oMathPara>
@@ -20669,6 +20711,9 @@
         </w:rPr>
       </w:pPr>
       <w:r>
+        <w:rPr>
+          <w:noProof/>
+        </w:rPr>
         <w:drawing>
           <wp:inline distT="0" distB="0" distL="0" distR="0" wp14:anchorId="00B3953D" wp14:editId="19D2EAEE">
             <wp:extent cx="5646420" cy="3688424"/>
@@ -20713,6 +20758,9 @@
         <w:t xml:space="preserve"> </w:t>
       </w:r>
       <w:r>
+        <w:rPr>
+          <w:noProof/>
+        </w:rPr>
         <w:drawing>
           <wp:inline distT="0" distB="0" distL="0" distR="0" wp14:anchorId="4D42C6D5" wp14:editId="25E4A926">
             <wp:extent cx="5684520" cy="991633"/>
@@ -23841,15 +23889,7 @@
           <w:bCs/>
           <w:lang w:val="en-US"/>
         </w:rPr>
-        <w:t xml:space="preserve"> Chuẩn bị code </w:t>
-      </w:r>
-      <w:r>
-        <w:rPr>
-          <w:b/>
-          <w:bCs/>
-          <w:lang w:val="en-US"/>
-        </w:rPr>
-        <w:t>R</w:t>
+        <w:t xml:space="preserve"> Chuẩn bị code R</w:t>
       </w:r>
       <w:r>
         <w:rPr>
@@ -23917,6 +23957,9 @@
         <w:ind w:left="360"/>
       </w:pPr>
       <w:r>
+        <w:rPr>
+          <w:noProof/>
+        </w:rPr>
         <w:lastRenderedPageBreak/>
         <w:drawing>
           <wp:inline distT="0" distB="0" distL="0" distR="0" wp14:anchorId="1254CAE2" wp14:editId="16B42D0E">
@@ -23960,6 +24003,9 @@
         <w:ind w:left="360"/>
       </w:pPr>
       <w:r>
+        <w:rPr>
+          <w:noProof/>
+        </w:rPr>
         <w:drawing>
           <wp:inline distT="0" distB="0" distL="0" distR="0" wp14:anchorId="1B87D435" wp14:editId="74A612B9">
             <wp:extent cx="5562600" cy="3058736"/>
@@ -24002,6 +24048,9 @@
         <w:ind w:left="360"/>
       </w:pPr>
       <w:r>
+        <w:rPr>
+          <w:noProof/>
+        </w:rPr>
         <w:drawing>
           <wp:inline distT="0" distB="0" distL="0" distR="0" wp14:anchorId="06F7F5ED" wp14:editId="380EB545">
             <wp:extent cx="5562600" cy="965919"/>
@@ -24079,15 +24128,7 @@
           <w:bCs/>
           <w:lang w:val="en-US"/>
         </w:rPr>
-        <w:t xml:space="preserve"> chạy code </w:t>
-      </w:r>
-      <w:r>
-        <w:rPr>
-          <w:b/>
-          <w:bCs/>
-          <w:lang w:val="en-US"/>
-        </w:rPr>
-        <w:t>R</w:t>
+        <w:t xml:space="preserve"> chạy code R</w:t>
       </w:r>
     </w:p>
     <w:p>
@@ -24095,6 +24136,9 @@
         <w:ind w:left="360"/>
       </w:pPr>
       <w:r>
+        <w:rPr>
+          <w:noProof/>
+        </w:rPr>
         <w:drawing>
           <wp:inline distT="0" distB="0" distL="0" distR="0" wp14:anchorId="2F9F61F8" wp14:editId="500510E6">
             <wp:extent cx="3787140" cy="495450"/>
@@ -24180,6 +24224,9 @@
         <w:ind w:left="360"/>
       </w:pPr>
       <w:r>
+        <w:rPr>
+          <w:noProof/>
+        </w:rPr>
         <w:lastRenderedPageBreak/>
         <w:drawing>
           <wp:inline distT="0" distB="0" distL="0" distR="0" wp14:anchorId="1B3B1B92" wp14:editId="44C590AE">
@@ -24259,13 +24306,7 @@
         <w:rPr>
           <w:lang w:val="en-US"/>
         </w:rPr>
-        <w:t xml:space="preserve">cần tìm là cột </w:t>
-      </w:r>
-      <w:r>
-        <w:rPr>
-          <w:lang w:val="en-US"/>
-        </w:rPr>
-        <w:t>Estimate</w:t>
+        <w:t>cần tìm là cột Estimate</w:t>
       </w:r>
     </w:p>
     <w:p>
@@ -24308,87 +24349,110 @@
           <w:bCs/>
           <w:lang w:val="en-US"/>
         </w:rPr>
-        <w:t xml:space="preserve"> So sánh kết quả chạy bằng Excel</w:t>
-      </w:r>
-      <w:r>
+        <w:t xml:space="preserve"> So sánh kết quả chạy bằng Excel và Python</w:t>
+      </w:r>
+    </w:p>
+    <w:p>
+      <w:pPr>
+        <w:ind w:left="450"/>
+      </w:pPr>
+      <w:r>
+        <w:rPr>
+          <w:lang w:val="en-US"/>
+        </w:rPr>
+        <w:t xml:space="preserve">Kết quả chạy mô hình với </w:t>
+      </w:r>
+      <w:r>
+        <w:rPr>
+          <w:lang w:val="en-US"/>
+        </w:rPr>
+        <w:t>R</w:t>
+      </w:r>
+      <w:r>
+        <w:rPr>
+          <w:lang w:val="en-US"/>
+        </w:rPr>
+        <w:t xml:space="preserve"> giống với chạy bằng Excel</w:t>
+      </w:r>
+      <w:r>
+        <w:rPr>
+          <w:lang w:val="en-US"/>
+        </w:rPr>
+        <w:t xml:space="preserve"> và Python</w:t>
+      </w:r>
+    </w:p>
+    <w:p>
+      <w:pPr>
+        <w:ind w:left="360"/>
+      </w:pPr>
+    </w:p>
+    <w:p>
+      <w:pPr>
+        <w:pStyle w:val="Heading2"/>
+      </w:pPr>
+      <w:r>
+        <w:t xml:space="preserve">4. </w:t>
+      </w:r>
+      <w:r>
+        <w:t>Kiểm tra kết quả với ChatGPT</w:t>
+      </w:r>
+      <w:r>
+        <w:t xml:space="preserve"> và Grok3</w:t>
+      </w:r>
+    </w:p>
+    <w:p>
+      <w:pPr>
+        <w:pStyle w:val="Heading3"/>
+      </w:pPr>
+      <w:r>
+        <w:t>4.1 Kiểm tra t</w:t>
+      </w:r>
+      <w:r>
+        <w:t>ính độ phức tạp của thuật toán</w:t>
+      </w:r>
+      <w:r>
+        <w:t>.</w:t>
+      </w:r>
+    </w:p>
+    <w:p>
+      <w:pPr>
+        <w:keepNext/>
+        <w:jc w:val="center"/>
+      </w:pPr>
+    </w:p>
+    <w:p>
+      <w:pPr>
+        <w:spacing w:after="160" w:line="278" w:lineRule="auto"/>
         <w:rPr>
           <w:b/>
           <w:bCs/>
-          <w:lang w:val="en-US"/>
-        </w:rPr>
-        <w:t xml:space="preserve"> và Python</w:t>
+        </w:rPr>
+      </w:pPr>
+      <w:r>
+        <w:rPr>
+          <w:b/>
+          <w:bCs/>
+        </w:rPr>
+        <w:t>Prompt</w:t>
+      </w:r>
+      <w:r>
+        <w:rPr>
+          <w:b/>
+          <w:bCs/>
+        </w:rPr>
+        <w:t>:</w:t>
       </w:r>
     </w:p>
     <w:p>
       <w:pPr>
-        <w:ind w:left="450"/>
-      </w:pPr>
-      <w:r>
-        <w:rPr>
-          <w:lang w:val="en-US"/>
-        </w:rPr>
-        <w:t xml:space="preserve">Kết quả chạy mô hình với </w:t>
-      </w:r>
-      <w:r>
-        <w:rPr>
-          <w:lang w:val="en-US"/>
-        </w:rPr>
-        <w:t>R</w:t>
-      </w:r>
-      <w:r>
-        <w:rPr>
-          <w:lang w:val="en-US"/>
-        </w:rPr>
-        <w:t xml:space="preserve"> giống với chạy bằng Excel</w:t>
-      </w:r>
-      <w:r>
-        <w:rPr>
-          <w:lang w:val="en-US"/>
-        </w:rPr>
-        <w:t xml:space="preserve"> và Python</w:t>
-      </w:r>
-    </w:p>
-    <w:p>
-      <w:pPr>
-        <w:ind w:left="360"/>
-      </w:pPr>
-    </w:p>
-    <w:p>
-      <w:pPr>
-        <w:pStyle w:val="Heading2"/>
-      </w:pPr>
-      <w:r>
-        <w:t>Kiểm tra kết quả với ChatGPT</w:t>
-      </w:r>
-    </w:p>
-    <w:p>
-      <w:r>
-        <w:rPr>
-          <w:b/>
-          <w:bCs/>
-        </w:rPr>
-        <w:t>Nhận xét:</w:t>
-      </w:r>
-      <w:r>
-        <w:t xml:space="preserve"> Câu trả lời của chatGPT khá là chung chung, mã giả chưa đúng, cách tính độ phức tạp cũng không hoàn thiện như bài làm của nhóm.</w:t>
-      </w:r>
-    </w:p>
-    <w:p>
-      <w:pPr>
-        <w:keepNext/>
-        <w:jc w:val="center"/>
-      </w:pPr>
-      <w:r>
-        <w:rPr>
-          <w:noProof/>
-          <w:lang w:val="en-US"/>
-        </w:rPr>
-        <w:lastRenderedPageBreak/>
+        <w:spacing w:after="160" w:line="278" w:lineRule="auto"/>
+      </w:pPr>
+      <w:r>
         <w:drawing>
-          <wp:inline distT="0" distB="0" distL="0" distR="0" wp14:anchorId="5E80A400" wp14:editId="47ACB49B">
-            <wp:extent cx="3291840" cy="3006302"/>
-            <wp:effectExtent l="0" t="0" r="3810" b="3810"/>
-            <wp:docPr id="1025832189" name="Picture 1" descr="A screenshot of a computer&#10;&#10;AI-generated content may be incorrect."/>
+          <wp:inline distT="0" distB="0" distL="0" distR="0" wp14:anchorId="257B75A9" wp14:editId="46A9D14C">
+            <wp:extent cx="4533900" cy="1511300"/>
+            <wp:effectExtent l="0" t="0" r="0" b="0"/>
+            <wp:docPr id="1666701297" name="Picture 1" descr="A white background with black text&#10;&#10;AI-generated content may be incorrect."/>
             <wp:cNvGraphicFramePr>
               <a:graphicFrameLocks xmlns:a="http://schemas.openxmlformats.org/drawingml/2006/main" noChangeAspect="1"/>
             </wp:cNvGraphicFramePr>
@@ -24396,7 +24460,7 @@
               <a:graphicData uri="http://schemas.openxmlformats.org/drawingml/2006/picture">
                 <pic:pic xmlns:pic="http://schemas.openxmlformats.org/drawingml/2006/picture">
                   <pic:nvPicPr>
-                    <pic:cNvPr id="1025832189" name="Picture 1" descr="A screenshot of a computer&#10;&#10;AI-generated content may be incorrect."/>
+                    <pic:cNvPr id="1666701297" name="Picture 1" descr="A white background with black text&#10;&#10;AI-generated content may be incorrect."/>
                     <pic:cNvPicPr/>
                   </pic:nvPicPr>
                   <pic:blipFill>
@@ -24408,7 +24472,7 @@
                   <pic:spPr>
                     <a:xfrm>
                       <a:off x="0" y="0"/>
-                      <a:ext cx="3291840" cy="3006302"/>
+                      <a:ext cx="4534296" cy="1511432"/>
                     </a:xfrm>
                     <a:prstGeom prst="rect">
                       <a:avLst/>
@@ -24420,16 +24484,42 @@
           </wp:inline>
         </w:drawing>
       </w:r>
-      <w:r>
-        <w:rPr>
-          <w:noProof/>
-          <w:lang w:val="en-US"/>
-        </w:rPr>
+    </w:p>
+    <w:p>
+      <w:pPr>
+        <w:spacing w:after="160" w:line="278" w:lineRule="auto"/>
+        <w:rPr>
+          <w:b/>
+          <w:bCs/>
+        </w:rPr>
+      </w:pPr>
+      <w:r>
+        <w:rPr>
+          <w:b/>
+          <w:bCs/>
+        </w:rPr>
+        <w:t>Kết quả:</w:t>
+      </w:r>
+    </w:p>
+    <w:p>
+      <w:pPr>
+        <w:spacing w:after="160" w:line="278" w:lineRule="auto"/>
+        <w:rPr>
+          <w:b/>
+          <w:bCs/>
+        </w:rPr>
+      </w:pPr>
+      <w:r>
+        <w:rPr>
+          <w:b/>
+          <w:bCs/>
+        </w:rPr>
+        <w:lastRenderedPageBreak/>
         <w:drawing>
-          <wp:inline distT="0" distB="0" distL="0" distR="0" wp14:anchorId="1CC66B19" wp14:editId="5C107017">
-            <wp:extent cx="3291327" cy="2459182"/>
-            <wp:effectExtent l="0" t="0" r="4445" b="0"/>
-            <wp:docPr id="2037369961" name="Picture 1" descr="A screenshot of a computer&#10;&#10;AI-generated content may be incorrect."/>
+          <wp:inline distT="0" distB="0" distL="0" distR="0" wp14:anchorId="74F6A866" wp14:editId="7D99585D">
+            <wp:extent cx="3870960" cy="1955201"/>
+            <wp:effectExtent l="0" t="0" r="0" b="6985"/>
+            <wp:docPr id="1229877570" name="Picture 1"/>
             <wp:cNvGraphicFramePr>
               <a:graphicFrameLocks xmlns:a="http://schemas.openxmlformats.org/drawingml/2006/main" noChangeAspect="1"/>
             </wp:cNvGraphicFramePr>
@@ -24437,30 +24527,23 @@
               <a:graphicData uri="http://schemas.openxmlformats.org/drawingml/2006/picture">
                 <pic:pic xmlns:pic="http://schemas.openxmlformats.org/drawingml/2006/picture">
                   <pic:nvPicPr>
-                    <pic:cNvPr id="2037369961" name="Picture 1" descr="A screenshot of a computer&#10;&#10;AI-generated content may be incorrect."/>
+                    <pic:cNvPr id="1229877570" name=""/>
                     <pic:cNvPicPr/>
                   </pic:nvPicPr>
-                  <pic:blipFill rotWithShape="1">
+                  <pic:blipFill>
                     <a:blip r:embed="rId29"/>
-                    <a:srcRect b="3495"/>
-                    <a:stretch/>
+                    <a:stretch>
+                      <a:fillRect/>
+                    </a:stretch>
                   </pic:blipFill>
-                  <pic:spPr bwMode="auto">
+                  <pic:spPr>
                     <a:xfrm>
                       <a:off x="0" y="0"/>
-                      <a:ext cx="3291840" cy="2459565"/>
+                      <a:ext cx="3880711" cy="1960126"/>
                     </a:xfrm>
                     <a:prstGeom prst="rect">
                       <a:avLst/>
                     </a:prstGeom>
-                    <a:ln>
-                      <a:noFill/>
-                    </a:ln>
-                    <a:extLst>
-                      <a:ext uri="{53640926-AAD7-44D8-BBD7-CCE9431645EC}">
-                        <a14:shadowObscured xmlns:a14="http://schemas.microsoft.com/office/drawing/2010/main"/>
-                      </a:ext>
-                    </a:extLst>
                   </pic:spPr>
                 </pic:pic>
               </a:graphicData>
@@ -24468,84 +24551,24 @@
           </wp:inline>
         </w:drawing>
       </w:r>
-      <w:r>
-        <w:rPr>
-          <w:noProof/>
-          <w:lang w:val="en-US"/>
-        </w:rPr>
-        <w:drawing>
-          <wp:inline distT="0" distB="0" distL="0" distR="0" wp14:anchorId="3F729253" wp14:editId="2F45D6AE">
-            <wp:extent cx="3290413" cy="2064327"/>
-            <wp:effectExtent l="0" t="0" r="5715" b="0"/>
-            <wp:docPr id="237651443" name="Picture 1" descr="A black screen with white text&#10;&#10;AI-generated content may be incorrect."/>
-            <wp:cNvGraphicFramePr>
-              <a:graphicFrameLocks xmlns:a="http://schemas.openxmlformats.org/drawingml/2006/main" noChangeAspect="1"/>
-            </wp:cNvGraphicFramePr>
-            <a:graphic xmlns:a="http://schemas.openxmlformats.org/drawingml/2006/main">
-              <a:graphicData uri="http://schemas.openxmlformats.org/drawingml/2006/picture">
-                <pic:pic xmlns:pic="http://schemas.openxmlformats.org/drawingml/2006/picture">
-                  <pic:nvPicPr>
-                    <pic:cNvPr id="237651443" name="Picture 1" descr="A black screen with white text&#10;&#10;AI-generated content may be incorrect."/>
-                    <pic:cNvPicPr/>
-                  </pic:nvPicPr>
-                  <pic:blipFill rotWithShape="1">
-                    <a:blip r:embed="rId30"/>
-                    <a:srcRect t="2377" b="9073"/>
-                    <a:stretch/>
-                  </pic:blipFill>
-                  <pic:spPr bwMode="auto">
-                    <a:xfrm>
-                      <a:off x="0" y="0"/>
-                      <a:ext cx="3290413" cy="2064327"/>
-                    </a:xfrm>
-                    <a:prstGeom prst="rect">
-                      <a:avLst/>
-                    </a:prstGeom>
-                    <a:ln>
-                      <a:noFill/>
-                    </a:ln>
-                    <a:extLst>
-                      <a:ext uri="{53640926-AAD7-44D8-BBD7-CCE9431645EC}">
-                        <a14:shadowObscured xmlns:a14="http://schemas.microsoft.com/office/drawing/2010/main"/>
-                      </a:ext>
-                    </a:extLst>
-                  </pic:spPr>
-                </pic:pic>
-              </a:graphicData>
-            </a:graphic>
-          </wp:inline>
-        </w:drawing>
-      </w:r>
     </w:p>
     <w:p>
       <w:pPr>
-        <w:pStyle w:val="Caption"/>
-        <w:jc w:val="center"/>
-      </w:pPr>
-      <w:r>
-        <w:t xml:space="preserve">Figure </w:t>
-      </w:r>
-      <w:r>
-        <w:fldChar w:fldCharType="begin"/>
-      </w:r>
-      <w:r>
-        <w:instrText xml:space="preserve"> SEQ Figure \* ARABIC </w:instrText>
-      </w:r>
-      <w:r>
-        <w:fldChar w:fldCharType="separate"/>
-      </w:r>
-      <w:r>
-        <w:rPr>
-          <w:noProof/>
-        </w:rPr>
-        <w:t>5</w:t>
-      </w:r>
-      <w:r>
-        <w:fldChar w:fldCharType="end"/>
-      </w:r>
-      <w:r>
-        <w:t>. Hình ảnh so sánh kết quả với chatGPT</w:t>
-      </w:r>
+        <w:spacing w:after="160" w:line="278" w:lineRule="auto"/>
+        <w:rPr>
+          <w:b/>
+          <w:bCs/>
+        </w:rPr>
+      </w:pPr>
+    </w:p>
+    <w:p>
+      <w:pPr>
+        <w:spacing w:after="160" w:line="278" w:lineRule="auto"/>
+        <w:rPr>
+          <w:b/>
+          <w:bCs/>
+        </w:rPr>
+      </w:pPr>
     </w:p>
     <w:p>
       <w:pPr>
@@ -24917,8 +24940,8 @@
     </w:sdt>
     <w:p/>
     <w:sectPr>
-      <w:headerReference w:type="default" r:id="rId31"/>
-      <w:footerReference w:type="default" r:id="rId32"/>
+      <w:headerReference w:type="default" r:id="rId30"/>
+      <w:footerReference w:type="default" r:id="rId31"/>
       <w:pgSz w:w="12240" w:h="15840"/>
       <w:pgMar w:top="1260" w:right="990" w:bottom="1440" w:left="1350" w:header="720" w:footer="630" w:gutter="0"/>
       <w:cols w:space="720"/>
@@ -27172,6 +27195,7 @@
   <w:style w:type="character" w:default="1" w:styleId="DefaultParagraphFont">
     <w:name w:val="Default Paragraph Font"/>
     <w:uiPriority w:val="1"/>
+    <w:semiHidden/>
     <w:unhideWhenUsed/>
   </w:style>
   <w:style w:type="table" w:default="1" w:styleId="TableNormal">

</xml_diff>

<commit_message>
submit hw02 team11 cm5
</commit_message>
<xml_diff>
--- a/hw2/Team11_HW2.docx
+++ b/hw2/Team11_HW2.docx
@@ -267,6 +267,19 @@
             </w:r>
             <w:r>
               <w:t xml:space="preserve"> tuyến bằng Python</w:t>
+            </w:r>
+          </w:p>
+          <w:p>
+            <w:pPr>
+              <w:pStyle w:val="ListParagraph"/>
+              <w:numPr>
+                <w:ilvl w:val="0"/>
+                <w:numId w:val="2"/>
+              </w:numPr>
+              <w:ind w:left="341"/>
+            </w:pPr>
+            <w:r>
+              <w:t>Kiểm tra với ChatGPT</w:t>
             </w:r>
           </w:p>
         </w:tc>
@@ -3772,6 +3785,7 @@
           <m:e>
             <m:f>
               <m:fPr>
+                <m:type m:val="noBar"/>
                 <m:ctrlPr>
                   <w:rPr>
                     <w:rFonts w:ascii="Cambria Math" w:hAnsi="Cambria Math"/>
@@ -3790,7 +3804,16 @@
                     <w:szCs w:val="28"/>
                     <w:lang w:val="vi-VN"/>
                   </w:rPr>
-                  <m:t>k + d</m:t>
+                  <m:t>k</m:t>
+                </m:r>
+                <m:r>
+                  <w:rPr>
+                    <w:rFonts w:ascii="Cambria Math" w:hAnsi="Cambria Math"/>
+                    <w:sz w:val="28"/>
+                    <w:szCs w:val="28"/>
+                    <w:lang w:val="en-US"/>
+                  </w:rPr>
+                  <m:t>+d</m:t>
                 </m:r>
               </m:num>
               <m:den>
@@ -3892,6 +3915,9 @@
       </w:r>
       <w:r>
         <w:t>monomial</w:t>
+      </w:r>
+      <w:r>
+        <w:t>s</w:t>
       </w:r>
       <w:r>
         <w:rPr>
@@ -24396,29 +24422,37 @@
       <w:r>
         <w:t>Kiểm tra kết quả với ChatGPT</w:t>
       </w:r>
-      <w:r>
-        <w:t xml:space="preserve"> và Grok3</w:t>
-      </w:r>
     </w:p>
     <w:p>
       <w:pPr>
         <w:pStyle w:val="Heading3"/>
       </w:pPr>
       <w:r>
-        <w:t>4.1 Kiểm tra t</w:t>
-      </w:r>
-      <w:r>
-        <w:t>ính độ phức tạp của thuật toán</w:t>
-      </w:r>
-      <w:r>
-        <w:t>.</w:t>
+        <w:t>4.1 Kiểm tra công thức tính tổng số các đơn thức monomials:</w:t>
       </w:r>
     </w:p>
     <w:p>
       <w:pPr>
-        <w:keepNext/>
-        <w:jc w:val="center"/>
-      </w:pPr>
+        <w:spacing w:after="160" w:line="278" w:lineRule="auto"/>
+        <w:rPr>
+          <w:b/>
+          <w:bCs/>
+        </w:rPr>
+      </w:pPr>
+      <w:r>
+        <w:rPr>
+          <w:b/>
+          <w:bCs/>
+        </w:rPr>
+        <w:t>Prompt</w:t>
+      </w:r>
+      <w:r>
+        <w:rPr>
+          <w:b/>
+          <w:bCs/>
+        </w:rPr>
+        <w:t>:</w:t>
+      </w:r>
     </w:p>
     <w:p>
       <w:pPr>
@@ -24432,22 +24466,164 @@
         <w:rPr>
           <w:b/>
           <w:bCs/>
-        </w:rPr>
-        <w:t>Prompt</w:t>
-      </w:r>
-      <w:r>
+          <w:noProof/>
+        </w:rPr>
+        <w:drawing>
+          <wp:inline distT="0" distB="0" distL="0" distR="0" wp14:anchorId="3EBE8171" wp14:editId="10E1E50C">
+            <wp:extent cx="4099560" cy="1130117"/>
+            <wp:effectExtent l="0" t="0" r="0" b="0"/>
+            <wp:docPr id="1314724971" name="Picture 1" descr="A math equations and formulas&#10;&#10;AI-generated content may be incorrect."/>
+            <wp:cNvGraphicFramePr>
+              <a:graphicFrameLocks xmlns:a="http://schemas.openxmlformats.org/drawingml/2006/main" noChangeAspect="1"/>
+            </wp:cNvGraphicFramePr>
+            <a:graphic xmlns:a="http://schemas.openxmlformats.org/drawingml/2006/main">
+              <a:graphicData uri="http://schemas.openxmlformats.org/drawingml/2006/picture">
+                <pic:pic xmlns:pic="http://schemas.openxmlformats.org/drawingml/2006/picture">
+                  <pic:nvPicPr>
+                    <pic:cNvPr id="1314724971" name="Picture 1" descr="A math equations and formulas&#10;&#10;AI-generated content may be incorrect."/>
+                    <pic:cNvPicPr/>
+                  </pic:nvPicPr>
+                  <pic:blipFill>
+                    <a:blip r:embed="rId28"/>
+                    <a:stretch>
+                      <a:fillRect/>
+                    </a:stretch>
+                  </pic:blipFill>
+                  <pic:spPr>
+                    <a:xfrm>
+                      <a:off x="0" y="0"/>
+                      <a:ext cx="4110908" cy="1133245"/>
+                    </a:xfrm>
+                    <a:prstGeom prst="rect">
+                      <a:avLst/>
+                    </a:prstGeom>
+                  </pic:spPr>
+                </pic:pic>
+              </a:graphicData>
+            </a:graphic>
+          </wp:inline>
+        </w:drawing>
+      </w:r>
+    </w:p>
+    <w:p>
+      <w:pPr>
+        <w:spacing w:after="160" w:line="278" w:lineRule="auto"/>
         <w:rPr>
           <w:b/>
           <w:bCs/>
         </w:rPr>
-        <w:t>:</w:t>
+      </w:pPr>
+      <w:r>
+        <w:rPr>
+          <w:b/>
+          <w:bCs/>
+        </w:rPr>
+        <w:t>Kết quả:</w:t>
       </w:r>
     </w:p>
     <w:p>
       <w:pPr>
         <w:spacing w:after="160" w:line="278" w:lineRule="auto"/>
-      </w:pPr>
-      <w:r>
+        <w:rPr>
+          <w:b/>
+          <w:bCs/>
+        </w:rPr>
+      </w:pPr>
+      <w:r>
+        <w:rPr>
+          <w:b/>
+          <w:bCs/>
+          <w:noProof/>
+        </w:rPr>
+        <w:lastRenderedPageBreak/>
+        <w:drawing>
+          <wp:inline distT="0" distB="0" distL="0" distR="0" wp14:anchorId="403BE85F" wp14:editId="5E5E4492">
+            <wp:extent cx="6286500" cy="1560195"/>
+            <wp:effectExtent l="0" t="0" r="0" b="1905"/>
+            <wp:docPr id="1614028876" name="Picture 1" descr="A math equation with black text&#10;&#10;AI-generated content may be incorrect."/>
+            <wp:cNvGraphicFramePr>
+              <a:graphicFrameLocks xmlns:a="http://schemas.openxmlformats.org/drawingml/2006/main" noChangeAspect="1"/>
+            </wp:cNvGraphicFramePr>
+            <a:graphic xmlns:a="http://schemas.openxmlformats.org/drawingml/2006/main">
+              <a:graphicData uri="http://schemas.openxmlformats.org/drawingml/2006/picture">
+                <pic:pic xmlns:pic="http://schemas.openxmlformats.org/drawingml/2006/picture">
+                  <pic:nvPicPr>
+                    <pic:cNvPr id="1614028876" name="Picture 1" descr="A math equation with black text&#10;&#10;AI-generated content may be incorrect."/>
+                    <pic:cNvPicPr/>
+                  </pic:nvPicPr>
+                  <pic:blipFill>
+                    <a:blip r:embed="rId29"/>
+                    <a:stretch>
+                      <a:fillRect/>
+                    </a:stretch>
+                  </pic:blipFill>
+                  <pic:spPr>
+                    <a:xfrm>
+                      <a:off x="0" y="0"/>
+                      <a:ext cx="6286500" cy="1560195"/>
+                    </a:xfrm>
+                    <a:prstGeom prst="rect">
+                      <a:avLst/>
+                    </a:prstGeom>
+                  </pic:spPr>
+                </pic:pic>
+              </a:graphicData>
+            </a:graphic>
+          </wp:inline>
+        </w:drawing>
+      </w:r>
+    </w:p>
+    <w:p>
+      <w:pPr>
+        <w:pStyle w:val="Heading3"/>
+      </w:pPr>
+      <w:r>
+        <w:t>4.</w:t>
+      </w:r>
+      <w:r>
+        <w:t>2</w:t>
+      </w:r>
+      <w:r>
+        <w:t xml:space="preserve"> Kiểm tra t</w:t>
+      </w:r>
+      <w:r>
+        <w:t>ính độ phức tạp của thuật toán</w:t>
+      </w:r>
+      <w:r>
+        <w:t>.</w:t>
+      </w:r>
+    </w:p>
+    <w:p>
+      <w:pPr>
+        <w:spacing w:after="160" w:line="278" w:lineRule="auto"/>
+        <w:rPr>
+          <w:b/>
+          <w:bCs/>
+        </w:rPr>
+      </w:pPr>
+      <w:r>
+        <w:rPr>
+          <w:b/>
+          <w:bCs/>
+        </w:rPr>
+        <w:t>Prompt</w:t>
+      </w:r>
+      <w:r>
+        <w:rPr>
+          <w:b/>
+          <w:bCs/>
+        </w:rPr>
+        <w:t>:</w:t>
+      </w:r>
+    </w:p>
+    <w:p>
+      <w:pPr>
+        <w:spacing w:after="160" w:line="278" w:lineRule="auto"/>
+      </w:pPr>
+      <w:r>
+        <w:rPr>
+          <w:noProof/>
+        </w:rPr>
         <w:drawing>
           <wp:inline distT="0" distB="0" distL="0" distR="0" wp14:anchorId="257B75A9" wp14:editId="46A9D14C">
             <wp:extent cx="4533900" cy="1511300"/>
@@ -24464,7 +24640,7 @@
                     <pic:cNvPicPr/>
                   </pic:nvPicPr>
                   <pic:blipFill>
-                    <a:blip r:embed="rId28"/>
+                    <a:blip r:embed="rId30"/>
                     <a:stretch>
                       <a:fillRect/>
                     </a:stretch>
@@ -24513,8 +24689,8 @@
         <w:rPr>
           <w:b/>
           <w:bCs/>
-        </w:rPr>
-        <w:lastRenderedPageBreak/>
+          <w:noProof/>
+        </w:rPr>
         <w:drawing>
           <wp:inline distT="0" distB="0" distL="0" distR="0" wp14:anchorId="74F6A866" wp14:editId="7D99585D">
             <wp:extent cx="3870960" cy="1955201"/>
@@ -24531,7 +24707,7 @@
                     <pic:cNvPicPr/>
                   </pic:nvPicPr>
                   <pic:blipFill>
-                    <a:blip r:embed="rId29"/>
+                    <a:blip r:embed="rId31"/>
                     <a:stretch>
                       <a:fillRect/>
                     </a:stretch>
@@ -24940,8 +25116,8 @@
     </w:sdt>
     <w:p/>
     <w:sectPr>
-      <w:headerReference w:type="default" r:id="rId30"/>
-      <w:footerReference w:type="default" r:id="rId31"/>
+      <w:headerReference w:type="default" r:id="rId32"/>
+      <w:footerReference w:type="default" r:id="rId33"/>
       <w:pgSz w:w="12240" w:h="15840"/>
       <w:pgMar w:top="1260" w:right="990" w:bottom="1440" w:left="1350" w:header="720" w:footer="630" w:gutter="0"/>
       <w:cols w:space="720"/>

</xml_diff>